<commit_message>
Clean up repository and apply .gitignore rules
</commit_message>
<xml_diff>
--- a/backend/templates/devops_cv_template.docx
+++ b/backend/templates/devops_cv_template.docx
@@ -57,21 +57,12 @@
                 <w:b/>
               </w:rPr>
             </w:pPr>
-            <w:bookmarkStart w:id="0" w:name="_GoBack"/>
             <w:r>
               <w:rPr>
                 <w:rFonts w:asciiTheme="minorHAnsi" w:hAnsiTheme="minorHAnsi" w:cstheme="minorHAnsi"/>
                 <w:b/>
               </w:rPr>
-              <w:t xml:space="preserve">SOFTWARE </w:t>
-            </w:r>
-            <w:bookmarkEnd w:id="0"/>
-            <w:r>
-              <w:rPr>
-                <w:rFonts w:asciiTheme="minorHAnsi" w:hAnsiTheme="minorHAnsi" w:cstheme="minorHAnsi"/>
-                <w:b/>
-              </w:rPr>
-              <w:t>ENGINEER</w:t>
+              <w:t>SOFTWARE ENGINEER</w:t>
             </w:r>
           </w:p>
           <w:p>
@@ -428,15 +419,8 @@
         </w:rPr>
         <w:t>{professional_summary}</w:t>
       </w:r>
-      <w:r>
-        <w:rPr>
-          <w:rFonts w:asciiTheme="minorHAnsi" w:hAnsiTheme="minorHAnsi" w:cstheme="minorHAnsi"/>
-          <w:b w:val="0"/>
-          <w:bCs w:val="0"/>
-          <w:u w:val="none"/>
-        </w:rPr>
-        <w:t xml:space="preserve">, </w:t>
-      </w:r>
+      <w:bookmarkStart w:id="0" w:name="_GoBack"/>
+      <w:bookmarkEnd w:id="0"/>
     </w:p>
     <w:p>
       <w:pPr>

</xml_diff>